<commit_message>
docker container tutorial modified
</commit_message>
<xml_diff>
--- a/Docker/docker-tutorial.docx
+++ b/Docker/docker-tutorial.docx
@@ -6,12 +6,14 @@
       <w:pPr>
         <w:jc w:val="center"/>
         <w:rPr>
+          <w:b/>
           <w:sz w:val="36"/>
         </w:rPr>
       </w:pPr>
       <w:proofErr w:type="spellStart"/>
       <w:r>
         <w:rPr>
+          <w:b/>
           <w:sz w:val="36"/>
         </w:rPr>
         <w:t>Docker</w:t>
@@ -216,20 +218,19 @@
       </w:r>
     </w:p>
     <w:p>
-      <w:pPr>
-        <w:tabs>
-          <w:tab w:val="left" w:pos="3469"/>
-        </w:tabs>
-      </w:pPr>
-    </w:p>
-    <w:p>
-      <w:pPr>
-        <w:tabs>
-          <w:tab w:val="left" w:pos="3469"/>
-        </w:tabs>
-      </w:pPr>
-      <w:proofErr w:type="spellStart"/>
-      <w:r>
+      <w:r>
+        <w:br w:type="page"/>
+      </w:r>
+    </w:p>
+    <w:p>
+      <w:pPr>
+        <w:tabs>
+          <w:tab w:val="left" w:pos="3469"/>
+        </w:tabs>
+      </w:pPr>
+      <w:proofErr w:type="spellStart"/>
+      <w:r>
+        <w:lastRenderedPageBreak/>
         <w:t>Docker</w:t>
       </w:r>
       <w:proofErr w:type="spellEnd"/>
@@ -243,13 +244,146 @@
           <w:tab w:val="left" w:pos="3469"/>
         </w:tabs>
       </w:pPr>
+      <w:r>
+        <w:rPr>
+          <w:noProof/>
+        </w:rPr>
+        <w:drawing>
+          <wp:anchor distT="0" distB="0" distL="114300" distR="114300" simplePos="0" relativeHeight="251661312" behindDoc="1" locked="0" layoutInCell="1" allowOverlap="1">
+            <wp:simplePos x="0" y="0"/>
+            <wp:positionH relativeFrom="column">
+              <wp:posOffset>623349</wp:posOffset>
+            </wp:positionH>
+            <wp:positionV relativeFrom="paragraph">
+              <wp:posOffset>26642</wp:posOffset>
+            </wp:positionV>
+            <wp:extent cx="4521145" cy="2798859"/>
+            <wp:effectExtent l="19050" t="0" r="0" b="0"/>
+            <wp:wrapNone/>
+            <wp:docPr id="4" name="Picture 3" descr="container.png"/>
+            <wp:cNvGraphicFramePr>
+              <a:graphicFrameLocks xmlns:a="http://schemas.openxmlformats.org/drawingml/2006/main" noChangeAspect="1"/>
+            </wp:cNvGraphicFramePr>
+            <a:graphic xmlns:a="http://schemas.openxmlformats.org/drawingml/2006/main">
+              <a:graphicData uri="http://schemas.openxmlformats.org/drawingml/2006/picture">
+                <pic:pic xmlns:pic="http://schemas.openxmlformats.org/drawingml/2006/picture">
+                  <pic:nvPicPr>
+                    <pic:cNvPr id="0" name="container.png"/>
+                    <pic:cNvPicPr/>
+                  </pic:nvPicPr>
+                  <pic:blipFill>
+                    <a:blip r:embed="rId6"/>
+                    <a:stretch>
+                      <a:fillRect/>
+                    </a:stretch>
+                  </pic:blipFill>
+                  <pic:spPr>
+                    <a:xfrm>
+                      <a:off x="0" y="0"/>
+                      <a:ext cx="4521145" cy="2798859"/>
+                    </a:xfrm>
+                    <a:prstGeom prst="rect">
+                      <a:avLst/>
+                    </a:prstGeom>
+                  </pic:spPr>
+                </pic:pic>
+              </a:graphicData>
+            </a:graphic>
+          </wp:anchor>
+        </w:drawing>
+      </w:r>
+    </w:p>
+    <w:p>
+      <w:pPr>
+        <w:tabs>
+          <w:tab w:val="left" w:pos="3469"/>
+        </w:tabs>
+      </w:pPr>
+    </w:p>
+    <w:p>
+      <w:pPr>
+        <w:tabs>
+          <w:tab w:val="left" w:pos="3469"/>
+        </w:tabs>
+      </w:pPr>
+    </w:p>
+    <w:p>
+      <w:pPr>
+        <w:tabs>
+          <w:tab w:val="left" w:pos="3469"/>
+        </w:tabs>
+      </w:pPr>
+    </w:p>
+    <w:p>
+      <w:pPr>
+        <w:tabs>
+          <w:tab w:val="left" w:pos="3469"/>
+        </w:tabs>
+      </w:pPr>
+    </w:p>
+    <w:p>
+      <w:pPr>
+        <w:tabs>
+          <w:tab w:val="left" w:pos="3469"/>
+        </w:tabs>
+      </w:pPr>
+    </w:p>
+    <w:p>
+      <w:pPr>
+        <w:tabs>
+          <w:tab w:val="left" w:pos="3469"/>
+        </w:tabs>
+      </w:pPr>
+    </w:p>
+    <w:p>
+      <w:pPr>
+        <w:tabs>
+          <w:tab w:val="left" w:pos="3469"/>
+        </w:tabs>
+      </w:pPr>
+    </w:p>
+    <w:p>
+      <w:pPr>
+        <w:tabs>
+          <w:tab w:val="left" w:pos="3469"/>
+        </w:tabs>
+      </w:pPr>
+    </w:p>
+    <w:p>
+      <w:pPr>
+        <w:tabs>
+          <w:tab w:val="left" w:pos="3469"/>
+        </w:tabs>
+      </w:pPr>
+    </w:p>
+    <w:p>
+      <w:pPr>
+        <w:tabs>
+          <w:tab w:val="left" w:pos="3469"/>
+        </w:tabs>
+      </w:pPr>
       <w:proofErr w:type="spellStart"/>
       <w:r>
         <w:t>Docker</w:t>
       </w:r>
       <w:proofErr w:type="spellEnd"/>
       <w:r>
-        <w:t xml:space="preserve"> container is runtime instance of </w:t>
+        <w:t xml:space="preserve"> container is</w:t>
+      </w:r>
+      <w:r>
+        <w:t xml:space="preserve"> a</w:t>
+      </w:r>
+      <w:r>
+        <w:t xml:space="preserve"> runtime</w:t>
+      </w:r>
+      <w:r>
+        <w:t>/running</w:t>
+      </w:r>
+      <w:r>
+        <w:t xml:space="preserve"> instance of </w:t>
+      </w:r>
+      <w:r>
+        <w:t xml:space="preserve">a </w:t>
       </w:r>
       <w:proofErr w:type="spellStart"/>
       <w:r>
@@ -257,24 +391,31 @@
       </w:r>
       <w:proofErr w:type="spellEnd"/>
       <w:r>
-        <w:t xml:space="preserve"> image. The container will have application with its</w:t>
-      </w:r>
-      <w:r>
-        <w:t xml:space="preserve"> </w:t>
-      </w:r>
-      <w:proofErr w:type="spellStart"/>
-      <w:r>
-        <w:t>dependa</w:t>
-      </w:r>
-      <w:r>
-        <w:t>ncies</w:t>
-      </w:r>
-      <w:proofErr w:type="spellEnd"/>
-      <w:r>
-        <w:t>/environment</w:t>
+        <w:t xml:space="preserve"> image</w:t>
       </w:r>
       <w:r>
         <w:t>.</w:t>
+      </w:r>
+      <w:r>
+        <w:t xml:space="preserve"> Containers are isol</w:t>
+      </w:r>
+      <w:r>
+        <w:t>ated and have own environments,</w:t>
+      </w:r>
+      <w:r>
+        <w:t xml:space="preserve"> a set of process</w:t>
+      </w:r>
+      <w:r>
+        <w:t>es</w:t>
+      </w:r>
+      <w:r>
+        <w:t>/services</w:t>
+      </w:r>
+      <w:r>
+        <w:t>, network interfaces, mounts etc</w:t>
+      </w:r>
+      <w:r>
+        <w:t>. and share the same OS kernel.</w:t>
       </w:r>
     </w:p>
     <w:p>
@@ -295,7 +436,6 @@
       </w:pPr>
       <w:proofErr w:type="spellStart"/>
       <w:r>
-        <w:lastRenderedPageBreak/>
         <w:t>Docker</w:t>
       </w:r>
       <w:proofErr w:type="spellEnd"/>
@@ -332,7 +472,34 @@
         <w:t xml:space="preserve"> containers and the </w:t>
       </w:r>
       <w:r>
-        <w:t xml:space="preserve">container is a running instance of the image. The images are stored in the </w:t>
+        <w:t xml:space="preserve">container is a running instance of </w:t>
+      </w:r>
+      <w:r>
+        <w:t>a</w:t>
+      </w:r>
+      <w:r>
+        <w:t>n</w:t>
+      </w:r>
+      <w:r>
+        <w:t xml:space="preserve"> image.</w:t>
+      </w:r>
+      <w:r>
+        <w:t xml:space="preserve"> A single image can</w:t>
+      </w:r>
+      <w:r>
+        <w:t xml:space="preserve"> also</w:t>
+      </w:r>
+      <w:r>
+        <w:t xml:space="preserve"> be used to create multiple containers</w:t>
+      </w:r>
+      <w:r>
+        <w:t>.</w:t>
+      </w:r>
+      <w:r>
+        <w:t xml:space="preserve"> The images are stored in </w:t>
+      </w:r>
+      <w:r>
+        <w:t xml:space="preserve">the </w:t>
       </w:r>
       <w:proofErr w:type="spellStart"/>
       <w:r>
@@ -340,7 +507,16 @@
       </w:r>
       <w:proofErr w:type="spellEnd"/>
       <w:r>
-        <w:t xml:space="preserve"> Hub and also can be stored at local locations.</w:t>
+        <w:t xml:space="preserve"> Hub</w:t>
+      </w:r>
+      <w:r>
+        <w:t>/Registry</w:t>
+      </w:r>
+      <w:r>
+        <w:t xml:space="preserve"> and</w:t>
+      </w:r>
+      <w:r>
+        <w:t xml:space="preserve"> at local locations.</w:t>
       </w:r>
     </w:p>
     <w:p>
@@ -374,32 +550,324 @@
           <w:tab w:val="left" w:pos="3469"/>
         </w:tabs>
       </w:pPr>
+      <w:proofErr w:type="gramStart"/>
+      <w:r>
+        <w:t xml:space="preserve">A text file with instructions to build </w:t>
+      </w:r>
+      <w:r>
+        <w:t xml:space="preserve">a </w:t>
+      </w:r>
       <w:proofErr w:type="spellStart"/>
       <w:r>
         <w:t>Docker</w:t>
       </w:r>
       <w:proofErr w:type="spellEnd"/>
       <w:r>
-        <w:t xml:space="preserve"> file is a file that needs to create </w:t>
-      </w:r>
+        <w:t xml:space="preserve"> </w:t>
+      </w:r>
+      <w:r>
+        <w:t>image</w:t>
+      </w:r>
+      <w:r>
+        <w:t>.</w:t>
+      </w:r>
+      <w:proofErr w:type="gramEnd"/>
+    </w:p>
+    <w:p>
+      <w:pPr>
+        <w:tabs>
+          <w:tab w:val="left" w:pos="3469"/>
+        </w:tabs>
+      </w:pPr>
+    </w:p>
+    <w:p>
+      <w:pPr>
+        <w:tabs>
+          <w:tab w:val="left" w:pos="3469"/>
+        </w:tabs>
+      </w:pPr>
       <w:proofErr w:type="spellStart"/>
       <w:r>
         <w:t>Docker</w:t>
       </w:r>
       <w:proofErr w:type="spellEnd"/>
       <w:r>
-        <w:t xml:space="preserve"> images and it contains a block of code.</w:t>
-      </w:r>
-    </w:p>
-    <w:p>
-      <w:pPr>
-        <w:tabs>
-          <w:tab w:val="left" w:pos="3469"/>
-        </w:tabs>
-        <w:rPr>
-          <w:sz w:val="14"/>
-        </w:rPr>
-      </w:pPr>
+        <w:t xml:space="preserve"> Compose:</w:t>
+      </w:r>
+    </w:p>
+    <w:p>
+      <w:pPr>
+        <w:tabs>
+          <w:tab w:val="left" w:pos="3469"/>
+        </w:tabs>
+      </w:pPr>
+      <w:proofErr w:type="gramStart"/>
+      <w:r>
+        <w:t xml:space="preserve">Tool for defining &amp; running multi-container </w:t>
+      </w:r>
+      <w:proofErr w:type="spellStart"/>
+      <w:r>
+        <w:t>docker</w:t>
+      </w:r>
+      <w:proofErr w:type="spellEnd"/>
+      <w:r>
+        <w:t xml:space="preserve"> applications.</w:t>
+      </w:r>
+      <w:proofErr w:type="gramEnd"/>
+      <w:r>
+        <w:t xml:space="preserve"> </w:t>
+      </w:r>
+    </w:p>
+    <w:p>
+      <w:pPr>
+        <w:pStyle w:val="ListParagraph"/>
+        <w:numPr>
+          <w:ilvl w:val="0"/>
+          <w:numId w:val="2"/>
+        </w:numPr>
+        <w:tabs>
+          <w:tab w:val="left" w:pos="3469"/>
+        </w:tabs>
+      </w:pPr>
+      <w:r>
+        <w:t xml:space="preserve">Used </w:t>
+      </w:r>
+      <w:proofErr w:type="spellStart"/>
+      <w:r>
+        <w:t>yaml</w:t>
+      </w:r>
+      <w:proofErr w:type="spellEnd"/>
+      <w:r>
+        <w:t xml:space="preserve"> files to configure applications services</w:t>
+      </w:r>
+    </w:p>
+    <w:p>
+      <w:pPr>
+        <w:pStyle w:val="ListParagraph"/>
+        <w:tabs>
+          <w:tab w:val="left" w:pos="3469"/>
+        </w:tabs>
+      </w:pPr>
+      <w:r>
+        <w:t>Docker-compose.yml</w:t>
+      </w:r>
+    </w:p>
+    <w:p>
+      <w:pPr>
+        <w:pStyle w:val="ListParagraph"/>
+        <w:numPr>
+          <w:ilvl w:val="0"/>
+          <w:numId w:val="2"/>
+        </w:numPr>
+        <w:tabs>
+          <w:tab w:val="left" w:pos="3469"/>
+        </w:tabs>
+      </w:pPr>
+      <w:r>
+        <w:t>Can start all services with a single command</w:t>
+      </w:r>
+    </w:p>
+    <w:p>
+      <w:pPr>
+        <w:pStyle w:val="ListParagraph"/>
+        <w:tabs>
+          <w:tab w:val="left" w:pos="3469"/>
+        </w:tabs>
+      </w:pPr>
+      <w:proofErr w:type="spellStart"/>
+      <w:r>
+        <w:t>Docker</w:t>
+      </w:r>
+      <w:proofErr w:type="spellEnd"/>
+      <w:r>
+        <w:t xml:space="preserve"> compose up</w:t>
+      </w:r>
+    </w:p>
+    <w:p>
+      <w:pPr>
+        <w:pStyle w:val="ListParagraph"/>
+        <w:numPr>
+          <w:ilvl w:val="0"/>
+          <w:numId w:val="2"/>
+        </w:numPr>
+        <w:tabs>
+          <w:tab w:val="left" w:pos="3469"/>
+        </w:tabs>
+      </w:pPr>
+      <w:r>
+        <w:lastRenderedPageBreak/>
+        <w:t>C</w:t>
+      </w:r>
+      <w:r>
+        <w:t xml:space="preserve">an stop all services with a single command </w:t>
+      </w:r>
+    </w:p>
+    <w:p>
+      <w:pPr>
+        <w:pStyle w:val="ListParagraph"/>
+        <w:tabs>
+          <w:tab w:val="left" w:pos="3469"/>
+        </w:tabs>
+      </w:pPr>
+      <w:proofErr w:type="spellStart"/>
+      <w:proofErr w:type="gramStart"/>
+      <w:r>
+        <w:t>docker</w:t>
+      </w:r>
+      <w:proofErr w:type="spellEnd"/>
+      <w:proofErr w:type="gramEnd"/>
+      <w:r>
+        <w:t xml:space="preserve"> compose down</w:t>
+      </w:r>
+    </w:p>
+    <w:p>
+      <w:pPr>
+        <w:pStyle w:val="ListParagraph"/>
+        <w:numPr>
+          <w:ilvl w:val="0"/>
+          <w:numId w:val="2"/>
+        </w:numPr>
+        <w:tabs>
+          <w:tab w:val="left" w:pos="3469"/>
+        </w:tabs>
+      </w:pPr>
+      <w:r>
+        <w:t>C</w:t>
+      </w:r>
+      <w:r>
+        <w:t>an scale up selected services when required</w:t>
+      </w:r>
+    </w:p>
+    <w:p>
+      <w:pPr>
+        <w:tabs>
+          <w:tab w:val="left" w:pos="3469"/>
+        </w:tabs>
+      </w:pPr>
+    </w:p>
+    <w:p>
+      <w:pPr>
+        <w:tabs>
+          <w:tab w:val="left" w:pos="3469"/>
+        </w:tabs>
+      </w:pPr>
+      <w:proofErr w:type="spellStart"/>
+      <w:r>
+        <w:t>Docker</w:t>
+      </w:r>
+      <w:proofErr w:type="spellEnd"/>
+      <w:r>
+        <w:t xml:space="preserve"> Compo</w:t>
+      </w:r>
+      <w:r>
+        <w:t>se w</w:t>
+      </w:r>
+      <w:r>
+        <w:t>orking steps:</w:t>
+      </w:r>
+    </w:p>
+    <w:p>
+      <w:pPr>
+        <w:tabs>
+          <w:tab w:val="left" w:pos="3469"/>
+        </w:tabs>
+      </w:pPr>
+      <w:r>
+        <w:t xml:space="preserve">1. Install </w:t>
+      </w:r>
+      <w:proofErr w:type="spellStart"/>
+      <w:r>
+        <w:t>docker</w:t>
+      </w:r>
+      <w:proofErr w:type="spellEnd"/>
+      <w:r>
+        <w:t xml:space="preserve"> compose</w:t>
+      </w:r>
+    </w:p>
+    <w:p>
+      <w:pPr>
+        <w:tabs>
+          <w:tab w:val="left" w:pos="3469"/>
+        </w:tabs>
+      </w:pPr>
+      <w:r>
+        <w:t xml:space="preserve">2. Create </w:t>
+      </w:r>
+      <w:proofErr w:type="spellStart"/>
+      <w:r>
+        <w:t>docker</w:t>
+      </w:r>
+      <w:proofErr w:type="spellEnd"/>
+      <w:r>
+        <w:t xml:space="preserve"> compose file at any location on your system - docker-compose.yml</w:t>
+      </w:r>
+    </w:p>
+    <w:p>
+      <w:pPr>
+        <w:tabs>
+          <w:tab w:val="left" w:pos="3469"/>
+        </w:tabs>
+      </w:pPr>
+      <w:r>
+        <w:t xml:space="preserve">3. Check the </w:t>
+      </w:r>
+      <w:proofErr w:type="spellStart"/>
+      <w:r>
+        <w:t>validaty</w:t>
+      </w:r>
+      <w:proofErr w:type="spellEnd"/>
+      <w:r>
+        <w:t xml:space="preserve"> of file by command - </w:t>
+      </w:r>
+      <w:proofErr w:type="spellStart"/>
+      <w:r>
+        <w:t>docker</w:t>
+      </w:r>
+      <w:proofErr w:type="spellEnd"/>
+      <w:r>
+        <w:t xml:space="preserve">-compose </w:t>
+      </w:r>
+      <w:proofErr w:type="spellStart"/>
+      <w:r>
+        <w:t>config</w:t>
+      </w:r>
+      <w:proofErr w:type="spellEnd"/>
+    </w:p>
+    <w:p>
+      <w:pPr>
+        <w:tabs>
+          <w:tab w:val="left" w:pos="3469"/>
+        </w:tabs>
+      </w:pPr>
+      <w:r>
+        <w:t xml:space="preserve">4. Run docker-compose.yml file by command - </w:t>
+      </w:r>
+      <w:proofErr w:type="spellStart"/>
+      <w:r>
+        <w:t>docker</w:t>
+      </w:r>
+      <w:proofErr w:type="spellEnd"/>
+      <w:r>
+        <w:t>-compose up -d</w:t>
+      </w:r>
+    </w:p>
+    <w:p>
+      <w:pPr>
+        <w:tabs>
+          <w:tab w:val="left" w:pos="3469"/>
+        </w:tabs>
+      </w:pPr>
+      <w:r>
+        <w:t xml:space="preserve">5. Bring down application by command - </w:t>
+      </w:r>
+      <w:proofErr w:type="spellStart"/>
+      <w:r>
+        <w:t>docker</w:t>
+      </w:r>
+      <w:proofErr w:type="spellEnd"/>
+      <w:r>
+        <w:t xml:space="preserve"> compose down</w:t>
+      </w:r>
     </w:p>
     <w:p>
       <w:pPr>
@@ -433,19 +901,8 @@
         <w:t>load balancing and parallel processing.</w:t>
       </w:r>
     </w:p>
-    <w:p>
-      <w:pPr>
-        <w:tabs>
-          <w:tab w:val="left" w:pos="3469"/>
-        </w:tabs>
-      </w:pPr>
-    </w:p>
-    <w:p>
-      <w:pPr>
-        <w:tabs>
-          <w:tab w:val="left" w:pos="3469"/>
-        </w:tabs>
-      </w:pPr>
+    <w:p/>
+    <w:p>
       <w:proofErr w:type="spellStart"/>
       <w:r>
         <w:t>Docker</w:t>
@@ -469,12 +926,12 @@
           <wp:anchor distT="0" distB="0" distL="114300" distR="114300" simplePos="0" relativeHeight="251659264" behindDoc="1" locked="0" layoutInCell="1" allowOverlap="1">
             <wp:simplePos x="0" y="0"/>
             <wp:positionH relativeFrom="column">
-              <wp:posOffset>130368</wp:posOffset>
+              <wp:posOffset>925498</wp:posOffset>
             </wp:positionH>
             <wp:positionV relativeFrom="paragraph">
-              <wp:posOffset>-83</wp:posOffset>
+              <wp:posOffset>2788</wp:posOffset>
             </wp:positionV>
-            <wp:extent cx="5963171" cy="2608028"/>
+            <wp:extent cx="4425730" cy="1932167"/>
             <wp:effectExtent l="19050" t="0" r="0" b="0"/>
             <wp:wrapNone/>
             <wp:docPr id="2" name="Picture 1" descr="service.png"/>
@@ -489,7 +946,7 @@
                     <pic:cNvPicPr/>
                   </pic:nvPicPr>
                   <pic:blipFill>
-                    <a:blip r:embed="rId6"/>
+                    <a:blip r:embed="rId7" cstate="print"/>
                     <a:stretch>
                       <a:fillRect/>
                     </a:stretch>
@@ -497,7 +954,7 @@
                   <pic:spPr>
                     <a:xfrm>
                       <a:off x="0" y="0"/>
-                      <a:ext cx="5963171" cy="2608028"/>
+                      <a:ext cx="4425730" cy="1932167"/>
                     </a:xfrm>
                     <a:prstGeom prst="rect">
                       <a:avLst/>
@@ -559,20 +1016,6 @@
           <w:tab w:val="left" w:pos="3469"/>
         </w:tabs>
       </w:pPr>
-    </w:p>
-    <w:p>
-      <w:pPr>
-        <w:tabs>
-          <w:tab w:val="left" w:pos="3469"/>
-        </w:tabs>
-      </w:pPr>
-    </w:p>
-    <w:p>
-      <w:pPr>
-        <w:tabs>
-          <w:tab w:val="left" w:pos="3469"/>
-        </w:tabs>
-      </w:pPr>
       <w:proofErr w:type="spellStart"/>
       <w:r>
         <w:t>Docker</w:t>
@@ -769,7 +1212,11 @@
         <w:t>a distributed environment</w:t>
       </w:r>
       <w:r>
-        <w:t xml:space="preserve"> system</w:t>
+        <w:t xml:space="preserve"> </w:t>
+      </w:r>
+      <w:r>
+        <w:lastRenderedPageBreak/>
+        <w:t>system</w:t>
       </w:r>
       <w:r>
         <w:t>.</w:t>
@@ -937,7 +1384,7 @@
       <w:r>
         <w:t xml:space="preserve">: </w:t>
       </w:r>
-      <w:hyperlink r:id="rId7" w:history="1">
+      <w:hyperlink r:id="rId8" w:history="1">
         <w:r>
           <w:rPr>
             <w:rStyle w:val="Hyperlink"/>
@@ -1129,18 +1576,65 @@
       </w:r>
     </w:p>
     <w:p>
-      <w:pPr>
-        <w:tabs>
-          <w:tab w:val="left" w:pos="3469"/>
-        </w:tabs>
-      </w:pPr>
-    </w:p>
-    <w:p>
-      <w:pPr>
-        <w:tabs>
-          <w:tab w:val="left" w:pos="3469"/>
-        </w:tabs>
-      </w:pPr>
+      <w:r>
+        <w:br w:type="page"/>
+      </w:r>
+    </w:p>
+    <w:p>
+      <w:pPr>
+        <w:tabs>
+          <w:tab w:val="left" w:pos="3469"/>
+        </w:tabs>
+      </w:pPr>
+      <w:r>
+        <w:rPr>
+          <w:noProof/>
+        </w:rPr>
+        <w:lastRenderedPageBreak/>
+        <w:drawing>
+          <wp:anchor distT="0" distB="0" distL="114300" distR="114300" simplePos="0" relativeHeight="251660288" behindDoc="1" locked="0" layoutInCell="1" allowOverlap="1">
+            <wp:simplePos x="0" y="0"/>
+            <wp:positionH relativeFrom="column">
+              <wp:posOffset>273050</wp:posOffset>
+            </wp:positionH>
+            <wp:positionV relativeFrom="paragraph">
+              <wp:posOffset>246380</wp:posOffset>
+            </wp:positionV>
+            <wp:extent cx="5761355" cy="2989580"/>
+            <wp:effectExtent l="19050" t="0" r="0" b="0"/>
+            <wp:wrapNone/>
+            <wp:docPr id="3" name="Picture 2" descr="docker-run.png"/>
+            <wp:cNvGraphicFramePr>
+              <a:graphicFrameLocks xmlns:a="http://schemas.openxmlformats.org/drawingml/2006/main" noChangeAspect="1"/>
+            </wp:cNvGraphicFramePr>
+            <a:graphic xmlns:a="http://schemas.openxmlformats.org/drawingml/2006/main">
+              <a:graphicData uri="http://schemas.openxmlformats.org/drawingml/2006/picture">
+                <pic:pic xmlns:pic="http://schemas.openxmlformats.org/drawingml/2006/picture">
+                  <pic:nvPicPr>
+                    <pic:cNvPr id="0" name="docker-run.png"/>
+                    <pic:cNvPicPr/>
+                  </pic:nvPicPr>
+                  <pic:blipFill>
+                    <a:blip r:embed="rId9"/>
+                    <a:stretch>
+                      <a:fillRect/>
+                    </a:stretch>
+                  </pic:blipFill>
+                  <pic:spPr>
+                    <a:xfrm>
+                      <a:off x="0" y="0"/>
+                      <a:ext cx="5761355" cy="2989580"/>
+                    </a:xfrm>
+                    <a:prstGeom prst="rect">
+                      <a:avLst/>
+                    </a:prstGeom>
+                  </pic:spPr>
+                </pic:pic>
+              </a:graphicData>
+            </a:graphic>
+          </wp:anchor>
+        </w:drawing>
+      </w:r>
       <w:proofErr w:type="spellStart"/>
       <w:r>
         <w:t>D</w:t>
@@ -1155,6 +1649,76 @@
       <w:r>
         <w:t>:</w:t>
       </w:r>
+    </w:p>
+    <w:p>
+      <w:pPr>
+        <w:tabs>
+          <w:tab w:val="left" w:pos="3469"/>
+        </w:tabs>
+      </w:pPr>
+    </w:p>
+    <w:p>
+      <w:pPr>
+        <w:tabs>
+          <w:tab w:val="left" w:pos="3469"/>
+        </w:tabs>
+      </w:pPr>
+    </w:p>
+    <w:p>
+      <w:pPr>
+        <w:tabs>
+          <w:tab w:val="left" w:pos="3469"/>
+        </w:tabs>
+      </w:pPr>
+    </w:p>
+    <w:p>
+      <w:pPr>
+        <w:tabs>
+          <w:tab w:val="left" w:pos="3469"/>
+        </w:tabs>
+      </w:pPr>
+    </w:p>
+    <w:p>
+      <w:pPr>
+        <w:tabs>
+          <w:tab w:val="left" w:pos="3469"/>
+        </w:tabs>
+      </w:pPr>
+    </w:p>
+    <w:p>
+      <w:pPr>
+        <w:tabs>
+          <w:tab w:val="left" w:pos="3469"/>
+        </w:tabs>
+      </w:pPr>
+    </w:p>
+    <w:p>
+      <w:pPr>
+        <w:tabs>
+          <w:tab w:val="left" w:pos="3469"/>
+        </w:tabs>
+      </w:pPr>
+    </w:p>
+    <w:p>
+      <w:pPr>
+        <w:tabs>
+          <w:tab w:val="left" w:pos="3469"/>
+        </w:tabs>
+      </w:pPr>
+    </w:p>
+    <w:p>
+      <w:pPr>
+        <w:tabs>
+          <w:tab w:val="left" w:pos="3469"/>
+        </w:tabs>
+      </w:pPr>
+    </w:p>
+    <w:p>
+      <w:pPr>
+        <w:tabs>
+          <w:tab w:val="left" w:pos="3469"/>
+        </w:tabs>
+      </w:pPr>
     </w:p>
     <w:p>
       <w:pPr>
@@ -1256,9 +1820,9 @@
 <file path=word/numbering.xml><?xml version="1.0" encoding="utf-8"?>
 <w:numbering xmlns:ve="http://schemas.openxmlformats.org/markup-compatibility/2006" xmlns:o="urn:schemas-microsoft-com:office:office" xmlns:r="http://schemas.openxmlformats.org/officeDocument/2006/relationships" xmlns:m="http://schemas.openxmlformats.org/officeDocument/2006/math" xmlns:v="urn:schemas-microsoft-com:vml" xmlns:wp="http://schemas.openxmlformats.org/drawingml/2006/wordprocessingDrawing" xmlns:w10="urn:schemas-microsoft-com:office:word" xmlns:w="http://schemas.openxmlformats.org/wordprocessingml/2006/main" xmlns:wne="http://schemas.microsoft.com/office/word/2006/wordml">
   <w:abstractNum w:abstractNumId="0">
-    <w:nsid w:val="4D8356CD"/>
+    <w:nsid w:val="39F12338"/>
     <w:multiLevelType w:val="hybridMultilevel"/>
-    <w:tmpl w:val="6334216C"/>
+    <w:tmpl w:val="B1E2DCD2"/>
     <w:lvl w:ilvl="0" w:tplc="0409000F">
       <w:start w:val="1"/>
       <w:numFmt w:val="decimal"/>
@@ -1344,7 +1908,99 @@
       </w:pPr>
     </w:lvl>
   </w:abstractNum>
+  <w:abstractNum w:abstractNumId="1">
+    <w:nsid w:val="4D8356CD"/>
+    <w:multiLevelType w:val="hybridMultilevel"/>
+    <w:tmpl w:val="6334216C"/>
+    <w:lvl w:ilvl="0" w:tplc="0409000F">
+      <w:start w:val="1"/>
+      <w:numFmt w:val="decimal"/>
+      <w:lvlText w:val="%1."/>
+      <w:lvlJc w:val="left"/>
+      <w:pPr>
+        <w:ind w:left="720" w:hanging="360"/>
+      </w:pPr>
+      <w:rPr>
+        <w:rFonts w:hint="default"/>
+      </w:rPr>
+    </w:lvl>
+    <w:lvl w:ilvl="1" w:tplc="04090019" w:tentative="1">
+      <w:start w:val="1"/>
+      <w:numFmt w:val="lowerLetter"/>
+      <w:lvlText w:val="%2."/>
+      <w:lvlJc w:val="left"/>
+      <w:pPr>
+        <w:ind w:left="1440" w:hanging="360"/>
+      </w:pPr>
+    </w:lvl>
+    <w:lvl w:ilvl="2" w:tplc="0409001B" w:tentative="1">
+      <w:start w:val="1"/>
+      <w:numFmt w:val="lowerRoman"/>
+      <w:lvlText w:val="%3."/>
+      <w:lvlJc w:val="right"/>
+      <w:pPr>
+        <w:ind w:left="2160" w:hanging="180"/>
+      </w:pPr>
+    </w:lvl>
+    <w:lvl w:ilvl="3" w:tplc="0409000F" w:tentative="1">
+      <w:start w:val="1"/>
+      <w:numFmt w:val="decimal"/>
+      <w:lvlText w:val="%4."/>
+      <w:lvlJc w:val="left"/>
+      <w:pPr>
+        <w:ind w:left="2880" w:hanging="360"/>
+      </w:pPr>
+    </w:lvl>
+    <w:lvl w:ilvl="4" w:tplc="04090019" w:tentative="1">
+      <w:start w:val="1"/>
+      <w:numFmt w:val="lowerLetter"/>
+      <w:lvlText w:val="%5."/>
+      <w:lvlJc w:val="left"/>
+      <w:pPr>
+        <w:ind w:left="3600" w:hanging="360"/>
+      </w:pPr>
+    </w:lvl>
+    <w:lvl w:ilvl="5" w:tplc="0409001B" w:tentative="1">
+      <w:start w:val="1"/>
+      <w:numFmt w:val="lowerRoman"/>
+      <w:lvlText w:val="%6."/>
+      <w:lvlJc w:val="right"/>
+      <w:pPr>
+        <w:ind w:left="4320" w:hanging="180"/>
+      </w:pPr>
+    </w:lvl>
+    <w:lvl w:ilvl="6" w:tplc="0409000F" w:tentative="1">
+      <w:start w:val="1"/>
+      <w:numFmt w:val="decimal"/>
+      <w:lvlText w:val="%7."/>
+      <w:lvlJc w:val="left"/>
+      <w:pPr>
+        <w:ind w:left="5040" w:hanging="360"/>
+      </w:pPr>
+    </w:lvl>
+    <w:lvl w:ilvl="7" w:tplc="04090019" w:tentative="1">
+      <w:start w:val="1"/>
+      <w:numFmt w:val="lowerLetter"/>
+      <w:lvlText w:val="%8."/>
+      <w:lvlJc w:val="left"/>
+      <w:pPr>
+        <w:ind w:left="5760" w:hanging="360"/>
+      </w:pPr>
+    </w:lvl>
+    <w:lvl w:ilvl="8" w:tplc="0409001B" w:tentative="1">
+      <w:start w:val="1"/>
+      <w:numFmt w:val="lowerRoman"/>
+      <w:lvlText w:val="%9."/>
+      <w:lvlJc w:val="right"/>
+      <w:pPr>
+        <w:ind w:left="6480" w:hanging="180"/>
+      </w:pPr>
+    </w:lvl>
+  </w:abstractNum>
   <w:num w:numId="1">
+    <w:abstractNumId w:val="1"/>
+  </w:num>
+  <w:num w:numId="2">
     <w:abstractNumId w:val="0"/>
   </w:num>
 </w:numbering>

</xml_diff>